<commit_message>
Added new file for allocating memory for 2d matrix without much using malloc calls
</commit_message>
<xml_diff>
--- a/Notes.docx
+++ b/Notes.docx
@@ -327,9 +327,448 @@
         <w:t>1) is average time and some particular operations may be costly, especially when table resizing happens.</w:t>
       </w:r>
     </w:p>
-    <w:p>
+    <w:p/>
+    <w:p/>
+    <w:p/>
+    <w:p>
+      <w:r>
+        <w:t>Volatile Keyword in C:</w:t>
+      </w:r>
+    </w:p>
+    <w:p/>
+    <w:p>
+      <w:pPr>
+        <w:rPr>
+          <w:rFonts w:ascii="Book Antiqua" w:hAnsi="Book Antiqua" w:cs="Helvetica"/>
+        </w:rPr>
+      </w:pPr>
+      <w:r>
+        <w:rPr>
+          <w:rFonts w:ascii="Book Antiqua" w:hAnsi="Book Antiqua" w:cs="Helvetica"/>
+        </w:rPr>
+        <w:t>The declaration of a variable as volatile tells the compiler that the variable can be modified at any time externally to the implementation, for example, by the operating system, by another thread of execution such as an interrupt routine or signal handler, or by hardware.</w:t>
+      </w:r>
+    </w:p>
+    <w:p>
+      <w:pPr>
+        <w:rPr>
+          <w:rFonts w:ascii="Book Antiqua" w:hAnsi="Book Antiqua" w:cs="Helvetica"/>
+        </w:rPr>
+      </w:pPr>
+    </w:p>
+    <w:p>
+      <w:pPr>
+        <w:widowControl w:val="0"/>
+        <w:autoSpaceDE w:val="0"/>
+        <w:autoSpaceDN w:val="0"/>
+        <w:adjustRightInd w:val="0"/>
+        <w:rPr>
+          <w:rFonts w:ascii="Book Antiqua" w:hAnsi="Book Antiqua" w:cs="Helvetica"/>
+        </w:rPr>
+      </w:pPr>
+      <w:r>
+        <w:rPr>
+          <w:rFonts w:ascii="Book Antiqua" w:hAnsi="Book Antiqua" w:cs="Helvetica"/>
+        </w:rPr>
+        <w:t>In practice, you must declare a variable as volatile whenever you are:</w:t>
+      </w:r>
+    </w:p>
+    <w:p>
+      <w:pPr>
+        <w:widowControl w:val="0"/>
+        <w:numPr>
+          <w:ilvl w:val="0"/>
+          <w:numId w:val="1"/>
+        </w:numPr>
+        <w:tabs>
+          <w:tab w:val="left" w:pos="220"/>
+          <w:tab w:val="left" w:pos="720"/>
+        </w:tabs>
+        <w:autoSpaceDE w:val="0"/>
+        <w:autoSpaceDN w:val="0"/>
+        <w:adjustRightInd w:val="0"/>
+        <w:ind w:hanging="720"/>
+        <w:rPr>
+          <w:rFonts w:ascii="Book Antiqua" w:hAnsi="Book Antiqua" w:cs="Helvetica"/>
+        </w:rPr>
+      </w:pPr>
+      <w:proofErr w:type="gramStart"/>
+      <w:r>
+        <w:rPr>
+          <w:rFonts w:ascii="Book Antiqua" w:hAnsi="Book Antiqua" w:cs="Helvetica"/>
+        </w:rPr>
+        <w:t>accessing</w:t>
+      </w:r>
+      <w:proofErr w:type="gramEnd"/>
+      <w:r>
+        <w:rPr>
+          <w:rFonts w:ascii="Book Antiqua" w:hAnsi="Book Antiqua" w:cs="Helvetica"/>
+        </w:rPr>
+        <w:t xml:space="preserve"> memory mapped peripherals</w:t>
+      </w:r>
+    </w:p>
+    <w:p>
+      <w:pPr>
+        <w:widowControl w:val="0"/>
+        <w:numPr>
+          <w:ilvl w:val="0"/>
+          <w:numId w:val="1"/>
+        </w:numPr>
+        <w:tabs>
+          <w:tab w:val="left" w:pos="220"/>
+          <w:tab w:val="left" w:pos="720"/>
+        </w:tabs>
+        <w:autoSpaceDE w:val="0"/>
+        <w:autoSpaceDN w:val="0"/>
+        <w:adjustRightInd w:val="0"/>
+        <w:ind w:hanging="720"/>
+        <w:rPr>
+          <w:rFonts w:ascii="Book Antiqua" w:hAnsi="Book Antiqua" w:cs="Helvetica"/>
+        </w:rPr>
+      </w:pPr>
+      <w:proofErr w:type="gramStart"/>
+      <w:r>
+        <w:rPr>
+          <w:rFonts w:ascii="Book Antiqua" w:hAnsi="Book Antiqua" w:cs="Helvetica"/>
+        </w:rPr>
+        <w:t>sharing</w:t>
+      </w:r>
+      <w:proofErr w:type="gramEnd"/>
+      <w:r>
+        <w:rPr>
+          <w:rFonts w:ascii="Book Antiqua" w:hAnsi="Book Antiqua" w:cs="Helvetica"/>
+        </w:rPr>
+        <w:t xml:space="preserve"> global variables between multiple threads</w:t>
+      </w:r>
+    </w:p>
+    <w:p>
+      <w:pPr>
+        <w:rPr>
+          <w:rFonts w:ascii="Book Antiqua" w:hAnsi="Book Antiqua" w:cs="Helvetica"/>
+        </w:rPr>
+      </w:pPr>
+      <w:r>
+        <w:rPr>
+          <w:rFonts w:ascii="Book Antiqua" w:hAnsi="Book Antiqua" w:cs="Helvetica"/>
+        </w:rPr>
+        <w:t xml:space="preserve">3. </w:t>
+      </w:r>
+      <w:proofErr w:type="gramStart"/>
+      <w:r>
+        <w:rPr>
+          <w:rFonts w:ascii="Book Antiqua" w:hAnsi="Book Antiqua" w:cs="Helvetica"/>
+        </w:rPr>
+        <w:t>accessing</w:t>
+      </w:r>
+      <w:proofErr w:type="gramEnd"/>
+      <w:r>
+        <w:rPr>
+          <w:rFonts w:ascii="Book Antiqua" w:hAnsi="Book Antiqua" w:cs="Helvetica"/>
+        </w:rPr>
+        <w:t xml:space="preserve"> global variables in an interrupt routine or signal handler.</w:t>
+      </w:r>
+    </w:p>
+    <w:p>
+      <w:pPr>
+        <w:rPr>
+          <w:rFonts w:ascii="Book Antiqua" w:hAnsi="Book Antiqua" w:cs="Helvetica"/>
+        </w:rPr>
+      </w:pPr>
+      <w:r>
+        <w:rPr>
+          <w:rFonts w:ascii="Book Antiqua" w:hAnsi="Book Antiqua" w:cs="Helvetica"/>
+        </w:rPr>
+        <w:t xml:space="preserve">4. </w:t>
+      </w:r>
+      <w:proofErr w:type="gramStart"/>
+      <w:r>
+        <w:rPr>
+          <w:rFonts w:ascii="Book Antiqua" w:hAnsi="Book Antiqua" w:cs="Helvetica"/>
+        </w:rPr>
+        <w:t>a</w:t>
+      </w:r>
+      <w:proofErr w:type="gramEnd"/>
+      <w:r>
+        <w:rPr>
+          <w:rFonts w:ascii="Book Antiqua" w:hAnsi="Book Antiqua" w:cs="Helvetica"/>
+        </w:rPr>
+        <w:t xml:space="preserve"> volatile object is accessed through a non-volatile-qualified reference, resulting in </w:t>
+      </w:r>
+      <w:hyperlink r:id="rId6" w:history="1">
+        <w:r>
+          <w:rPr>
+            <w:rFonts w:ascii="Book Antiqua" w:hAnsi="Book Antiqua" w:cs="Helvetica"/>
+          </w:rPr>
+          <w:t>undefined behavior</w:t>
+        </w:r>
+      </w:hyperlink>
+    </w:p>
+    <w:p>
+      <w:pPr>
+        <w:rPr>
+          <w:rFonts w:ascii="Book Antiqua" w:hAnsi="Book Antiqua" w:cs="Helvetica"/>
+        </w:rPr>
+      </w:pPr>
+    </w:p>
+    <w:p/>
+    <w:p/>
+    <w:p/>
+    <w:p>
+      <w:r>
+        <w:lastRenderedPageBreak/>
+        <w:t>Ref:</w:t>
+      </w:r>
+    </w:p>
+    <w:p>
+      <w:hyperlink r:id="rId7" w:history="1">
+        <w:r>
+          <w:rPr>
+            <w:rStyle w:val="Hyperlink"/>
+          </w:rPr>
+          <w:t>http://priyaranjan-technicalzone.blogspot.com/2014/02/c-language-volatile-keyword.html</w:t>
+        </w:r>
+      </w:hyperlink>
+    </w:p>
+    <w:p/>
+    <w:p/>
+    <w:p>
+      <w:pPr>
+        <w:rPr>
+          <w:rFonts w:ascii="Book Antiqua" w:hAnsi="Book Antiqua" w:cs="Helvetica"/>
+        </w:rPr>
+      </w:pPr>
+      <w:proofErr w:type="spellStart"/>
+      <w:r>
+        <w:rPr>
+          <w:rFonts w:ascii="Book Antiqua" w:hAnsi="Book Antiqua" w:cs="Helvetica"/>
+        </w:rPr>
+        <w:t>SpinLocks</w:t>
+      </w:r>
+      <w:proofErr w:type="spellEnd"/>
+      <w:r>
+        <w:rPr>
+          <w:rFonts w:ascii="Book Antiqua" w:hAnsi="Book Antiqua" w:cs="Helvetica"/>
+        </w:rPr>
+        <w:t>:</w:t>
+      </w:r>
+    </w:p>
+    <w:p>
+      <w:pPr>
+        <w:rPr>
+          <w:rFonts w:ascii="Book Antiqua" w:hAnsi="Book Antiqua" w:cs="Helvetica"/>
+        </w:rPr>
+      </w:pPr>
+    </w:p>
+    <w:p>
+      <w:pPr>
+        <w:widowControl w:val="0"/>
+        <w:autoSpaceDE w:val="0"/>
+        <w:autoSpaceDN w:val="0"/>
+        <w:adjustRightInd w:val="0"/>
+        <w:rPr>
+          <w:rFonts w:ascii="Book Antiqua" w:hAnsi="Book Antiqua" w:cs="Helvetica"/>
+        </w:rPr>
+      </w:pPr>
+      <w:r>
+        <w:rPr>
+          <w:rFonts w:ascii="Book Antiqua" w:hAnsi="Book Antiqua" w:cs="Helvetica"/>
+        </w:rPr>
+        <w:t>Whenever you write kernel code, you should ask yourself these questions:</w:t>
+      </w:r>
+    </w:p>
+    <w:p>
+      <w:pPr>
+        <w:widowControl w:val="0"/>
+        <w:autoSpaceDE w:val="0"/>
+        <w:autoSpaceDN w:val="0"/>
+        <w:adjustRightInd w:val="0"/>
+        <w:rPr>
+          <w:rFonts w:ascii="Book Antiqua" w:hAnsi="Book Antiqua" w:cs="Helvetica"/>
+        </w:rPr>
+      </w:pPr>
+    </w:p>
+    <w:p>
+      <w:pPr>
+        <w:widowControl w:val="0"/>
+        <w:autoSpaceDE w:val="0"/>
+        <w:autoSpaceDN w:val="0"/>
+        <w:adjustRightInd w:val="0"/>
+        <w:rPr>
+          <w:rFonts w:ascii="Book Antiqua" w:hAnsi="Book Antiqua" w:cs="Helvetica"/>
+        </w:rPr>
+      </w:pPr>
+      <w:r>
+        <w:rPr>
+          <w:rFonts w:ascii="Book Antiqua" w:hAnsi="Book Antiqua" w:cs="Helvetica"/>
+        </w:rPr>
+        <w:t>1. Is the data global? Can a thread of execution other than the current one access it?</w:t>
+      </w:r>
+    </w:p>
+    <w:p>
+      <w:pPr>
+        <w:widowControl w:val="0"/>
+        <w:autoSpaceDE w:val="0"/>
+        <w:autoSpaceDN w:val="0"/>
+        <w:adjustRightInd w:val="0"/>
+        <w:rPr>
+          <w:rFonts w:ascii="Book Antiqua" w:hAnsi="Book Antiqua" w:cs="Helvetica"/>
+        </w:rPr>
+      </w:pPr>
+    </w:p>
+    <w:p>
+      <w:pPr>
+        <w:widowControl w:val="0"/>
+        <w:autoSpaceDE w:val="0"/>
+        <w:autoSpaceDN w:val="0"/>
+        <w:adjustRightInd w:val="0"/>
+        <w:rPr>
+          <w:rFonts w:ascii="Book Antiqua" w:hAnsi="Book Antiqua" w:cs="Helvetica"/>
+        </w:rPr>
+      </w:pPr>
+      <w:r>
+        <w:rPr>
+          <w:rFonts w:ascii="Book Antiqua" w:hAnsi="Book Antiqua" w:cs="Helvetica"/>
+        </w:rPr>
+        <w:t>2. Is the data shared between process context and interrupt context? Is it shared between two different interrupt handlers?</w:t>
+      </w:r>
+    </w:p>
+    <w:p>
+      <w:pPr>
+        <w:widowControl w:val="0"/>
+        <w:autoSpaceDE w:val="0"/>
+        <w:autoSpaceDN w:val="0"/>
+        <w:adjustRightInd w:val="0"/>
+        <w:rPr>
+          <w:rFonts w:ascii="Book Antiqua" w:hAnsi="Book Antiqua" w:cs="Helvetica"/>
+        </w:rPr>
+      </w:pPr>
+    </w:p>
+    <w:p>
+      <w:pPr>
+        <w:widowControl w:val="0"/>
+        <w:autoSpaceDE w:val="0"/>
+        <w:autoSpaceDN w:val="0"/>
+        <w:adjustRightInd w:val="0"/>
+        <w:rPr>
+          <w:rFonts w:ascii="Book Antiqua" w:hAnsi="Book Antiqua" w:cs="Helvetica"/>
+        </w:rPr>
+      </w:pPr>
+      <w:r>
+        <w:rPr>
+          <w:rFonts w:ascii="Book Antiqua" w:hAnsi="Book Antiqua" w:cs="Helvetica"/>
+        </w:rPr>
+        <w:t>3. If a process is preempted while accessing this data, can the newly scheduled process access the same data?</w:t>
+      </w:r>
+    </w:p>
+    <w:p>
+      <w:pPr>
+        <w:widowControl w:val="0"/>
+        <w:autoSpaceDE w:val="0"/>
+        <w:autoSpaceDN w:val="0"/>
+        <w:adjustRightInd w:val="0"/>
+        <w:rPr>
+          <w:rFonts w:ascii="Book Antiqua" w:hAnsi="Book Antiqua" w:cs="Helvetica"/>
+        </w:rPr>
+      </w:pPr>
       <w:bookmarkStart w:id="0" w:name="_GoBack"/>
       <w:bookmarkEnd w:id="0"/>
+    </w:p>
+    <w:p>
+      <w:pPr>
+        <w:widowControl w:val="0"/>
+        <w:autoSpaceDE w:val="0"/>
+        <w:autoSpaceDN w:val="0"/>
+        <w:adjustRightInd w:val="0"/>
+        <w:rPr>
+          <w:rFonts w:ascii="Book Antiqua" w:hAnsi="Book Antiqua" w:cs="Helvetica"/>
+        </w:rPr>
+      </w:pPr>
+      <w:r>
+        <w:rPr>
+          <w:rFonts w:ascii="Book Antiqua" w:hAnsi="Book Antiqua" w:cs="Helvetica"/>
+        </w:rPr>
+        <w:t>4. Can the current process sleep (block) on anything? If it does, in what state does that leave any shared data?</w:t>
+      </w:r>
+    </w:p>
+    <w:p>
+      <w:pPr>
+        <w:widowControl w:val="0"/>
+        <w:autoSpaceDE w:val="0"/>
+        <w:autoSpaceDN w:val="0"/>
+        <w:adjustRightInd w:val="0"/>
+        <w:rPr>
+          <w:rFonts w:ascii="Book Antiqua" w:hAnsi="Book Antiqua" w:cs="Helvetica"/>
+        </w:rPr>
+      </w:pPr>
+    </w:p>
+    <w:p>
+      <w:pPr>
+        <w:widowControl w:val="0"/>
+        <w:autoSpaceDE w:val="0"/>
+        <w:autoSpaceDN w:val="0"/>
+        <w:adjustRightInd w:val="0"/>
+        <w:rPr>
+          <w:rFonts w:ascii="Book Antiqua" w:hAnsi="Book Antiqua" w:cs="Helvetica"/>
+        </w:rPr>
+      </w:pPr>
+      <w:r>
+        <w:rPr>
+          <w:rFonts w:ascii="Book Antiqua" w:hAnsi="Book Antiqua" w:cs="Helvetica"/>
+        </w:rPr>
+        <w:t>5. What prevents the data from being freed out from under me?</w:t>
+      </w:r>
+    </w:p>
+    <w:p>
+      <w:pPr>
+        <w:widowControl w:val="0"/>
+        <w:autoSpaceDE w:val="0"/>
+        <w:autoSpaceDN w:val="0"/>
+        <w:adjustRightInd w:val="0"/>
+        <w:rPr>
+          <w:rFonts w:ascii="Book Antiqua" w:hAnsi="Book Antiqua" w:cs="Helvetica"/>
+        </w:rPr>
+      </w:pPr>
+    </w:p>
+    <w:p>
+      <w:pPr>
+        <w:widowControl w:val="0"/>
+        <w:autoSpaceDE w:val="0"/>
+        <w:autoSpaceDN w:val="0"/>
+        <w:adjustRightInd w:val="0"/>
+        <w:rPr>
+          <w:rFonts w:ascii="Book Antiqua" w:hAnsi="Book Antiqua" w:cs="Helvetica"/>
+        </w:rPr>
+      </w:pPr>
+      <w:r>
+        <w:rPr>
+          <w:rFonts w:ascii="Book Antiqua" w:hAnsi="Book Antiqua" w:cs="Helvetica"/>
+        </w:rPr>
+        <w:t>6. What happens if this function is called again on another processor?</w:t>
+      </w:r>
+    </w:p>
+    <w:p>
+      <w:pPr>
+        <w:widowControl w:val="0"/>
+        <w:autoSpaceDE w:val="0"/>
+        <w:autoSpaceDN w:val="0"/>
+        <w:adjustRightInd w:val="0"/>
+        <w:rPr>
+          <w:rFonts w:ascii="Book Antiqua" w:hAnsi="Book Antiqua" w:cs="Helvetica"/>
+        </w:rPr>
+      </w:pPr>
+    </w:p>
+    <w:p>
+      <w:pPr>
+        <w:rPr>
+          <w:rFonts w:ascii="Book Antiqua" w:hAnsi="Book Antiqua" w:cs="Helvetica"/>
+        </w:rPr>
+      </w:pPr>
+      <w:r>
+        <w:rPr>
+          <w:rFonts w:ascii="Book Antiqua" w:hAnsi="Book Antiqua" w:cs="Helvetica"/>
+        </w:rPr>
+        <w:t>7. Given the proceeding points, how am I going to ensure that my code is safe from concurrency?</w:t>
+      </w:r>
     </w:p>
     <w:sectPr>
       <w:pgSz w:w="12240" w:h="15840"/>
@@ -586,6 +1025,17 @@
     <w:semiHidden/>
     <w:unhideWhenUsed/>
   </w:style>
+  <w:style w:type="character" w:styleId="Hyperlink">
+    <w:name w:val="Hyperlink"/>
+    <w:basedOn w:val="DefaultParagraphFont"/>
+    <w:uiPriority w:val="99"/>
+    <w:unhideWhenUsed/>
+    <w:rsid w:val="003B34D4"/>
+    <w:rPr>
+      <w:color w:val="0000FF" w:themeColor="hyperlink"/>
+      <w:u w:val="single"/>
+    </w:rPr>
+  </w:style>
 </w:styles>
 </file>
 
@@ -771,6 +1221,17 @@
     <w:uiPriority w:val="99"/>
     <w:semiHidden/>
     <w:unhideWhenUsed/>
+  </w:style>
+  <w:style w:type="character" w:styleId="Hyperlink">
+    <w:name w:val="Hyperlink"/>
+    <w:basedOn w:val="DefaultParagraphFont"/>
+    <w:uiPriority w:val="99"/>
+    <w:unhideWhenUsed/>
+    <w:rsid w:val="003B34D4"/>
+    <w:rPr>
+      <w:color w:val="0000FF" w:themeColor="hyperlink"/>
+      <w:u w:val="single"/>
+    </w:rPr>
   </w:style>
 </w:styles>
 </file>

</xml_diff>